<commit_message>
last update before santa cruz.
</commit_message>
<xml_diff>
--- a/f_santa/personal history statement_v2.docx
+++ b/f_santa/personal history statement_v2.docx
@@ -16,7 +16,23 @@
           <w:sz w:val="24"/>
           <w:szCs w:val="24"/>
         </w:rPr>
-        <w:t xml:space="preserve">My interests in computer </w:t>
+        <w:t>My</w:t>
+      </w:r>
+      <w:r>
+        <w:rPr>
+          <w:rFonts w:ascii="Times" w:hAnsi="Times" w:cs="Times" w:hint="eastAsia"/>
+          <w:sz w:val="24"/>
+          <w:szCs w:val="24"/>
+        </w:rPr>
+        <w:t xml:space="preserve"> first impression of </w:t>
+      </w:r>
+      <w:r>
+        <w:rPr>
+          <w:rFonts w:ascii="Times" w:hAnsi="Times" w:cs="Times"/>
+          <w:sz w:val="24"/>
+          <w:szCs w:val="24"/>
+        </w:rPr>
+        <w:t xml:space="preserve">computer </w:t>
       </w:r>
       <w:r>
         <w:rPr>
@@ -200,11 +216,29 @@
           <w:sz w:val="24"/>
           <w:szCs w:val="24"/>
         </w:rPr>
-        <w:t>ed a map editor of a game (Star</w:t>
-      </w:r>
-      <w:r>
-        <w:rPr>
-          <w:rFonts w:ascii="Times" w:hAnsi="Times" w:cs="Times" w:hint="eastAsia"/>
+        <w:t xml:space="preserve">ed a map editor of a game </w:t>
+      </w:r>
+      <w:r>
+        <w:rPr>
+          <w:rFonts w:ascii="Times" w:hAnsi="Times" w:cs="Times" w:hint="eastAsia"/>
+          <w:sz w:val="24"/>
+          <w:szCs w:val="24"/>
+        </w:rPr>
+        <w:t xml:space="preserve">named </w:t>
+      </w:r>
+      <w:r>
+        <w:rPr>
+          <w:rFonts w:ascii="Times" w:hAnsi="Times" w:cs="Times"/>
+          <w:i/>
+          <w:sz w:val="24"/>
+          <w:szCs w:val="24"/>
+        </w:rPr>
+        <w:t>Star</w:t>
+      </w:r>
+      <w:r>
+        <w:rPr>
+          <w:rFonts w:ascii="Times" w:hAnsi="Times" w:cs="Times" w:hint="eastAsia"/>
+          <w:i/>
           <w:sz w:val="24"/>
           <w:szCs w:val="24"/>
         </w:rPr>
@@ -213,10 +247,19 @@
       <w:r>
         <w:rPr>
           <w:rFonts w:ascii="Times" w:hAnsi="Times" w:cs="Times"/>
-          <w:sz w:val="24"/>
-          <w:szCs w:val="24"/>
-        </w:rPr>
-        <w:t xml:space="preserve">raft) and saw a complex tool with multiple leveled menu and </w:t>
+          <w:i/>
+          <w:sz w:val="24"/>
+          <w:szCs w:val="24"/>
+        </w:rPr>
+        <w:t>raft</w:t>
+      </w:r>
+      <w:r>
+        <w:rPr>
+          <w:rFonts w:ascii="Times" w:hAnsi="Times" w:cs="Times"/>
+          <w:sz w:val="24"/>
+          <w:szCs w:val="24"/>
+        </w:rPr>
+        <w:t xml:space="preserve"> and saw a complex tool with multiple leveled menu and </w:t>
       </w:r>
       <w:r>
         <w:rPr>
@@ -386,7 +429,23 @@
           <w:sz w:val="24"/>
           <w:szCs w:val="24"/>
         </w:rPr>
-        <w:t xml:space="preserve">Since my ethnic group is Korean-Chinese, a minority in China, the beginning year of my university life presented me with </w:t>
+        <w:t xml:space="preserve">Since my ethnic group is Korean-Chinese, a minority </w:t>
+      </w:r>
+      <w:r>
+        <w:rPr>
+          <w:rFonts w:ascii="Times" w:hAnsi="Times" w:cs="Times" w:hint="eastAsia"/>
+          <w:sz w:val="24"/>
+          <w:szCs w:val="24"/>
+        </w:rPr>
+        <w:t xml:space="preserve">group </w:t>
+      </w:r>
+      <w:r>
+        <w:rPr>
+          <w:rFonts w:ascii="Times" w:hAnsi="Times" w:cs="Times"/>
+          <w:sz w:val="24"/>
+          <w:szCs w:val="24"/>
+        </w:rPr>
+        <w:t xml:space="preserve">in China, the beginning year of my university life presented me with </w:t>
       </w:r>
       <w:r>
         <w:rPr>
@@ -1136,15 +1195,23 @@
           <w:sz w:val="24"/>
           <w:szCs w:val="24"/>
         </w:rPr>
-        <w:t xml:space="preserve">in Seoul, South Korea. It was quite challenging for a college graduate to work and live in a foreign country all by himself. These two years were eventful and it helped me to further develop my capabilities. At work, I extensively developed my programming and communication skills to handle complex tasks which often involved many people. Out of work, I practiced my leadership as a leader and manager of an armature soccer </w:t>
-      </w:r>
-      <w:r>
-        <w:rPr>
-          <w:rFonts w:ascii="Times" w:hAnsi="Times" w:cs="Times" w:hint="eastAsia"/>
+        <w:t xml:space="preserve">in Seoul, South Korea. It was quite challenging for a college graduate to work and live in a foreign country all by himself. These two years were eventful and it helped me to further develop my capabilities. At work, I extensively developed my programming and communication skills to handle complex tasks which often involved many </w:t>
+      </w:r>
+      <w:r>
+        <w:rPr>
+          <w:rFonts w:ascii="Times" w:hAnsi="Times" w:cs="Times"/>
           <w:sz w:val="24"/>
           <w:szCs w:val="24"/>
         </w:rPr>
         <w:lastRenderedPageBreak/>
+        <w:t xml:space="preserve">people. Out of work, I practiced my leadership as a leader and manager of an armature soccer </w:t>
+      </w:r>
+      <w:r>
+        <w:rPr>
+          <w:rFonts w:ascii="Times" w:hAnsi="Times" w:cs="Times" w:hint="eastAsia"/>
+          <w:sz w:val="24"/>
+          <w:szCs w:val="24"/>
+        </w:rPr>
         <w:t>club</w:t>
       </w:r>
       <w:r>
@@ -1443,7 +1510,25 @@
           <w:sz w:val="24"/>
           <w:szCs w:val="24"/>
         </w:rPr>
-        <w:t xml:space="preserve">My career goal and familiar factors </w:t>
+        <w:t>My career goal and familia</w:t>
+      </w:r>
+      <w:r>
+        <w:rPr>
+          <w:rFonts w:ascii="Times" w:hAnsi="Times" w:cs="Times" w:hint="eastAsia"/>
+          <w:sz w:val="24"/>
+          <w:szCs w:val="24"/>
+        </w:rPr>
+        <w:t>l</w:t>
+      </w:r>
+      <w:bookmarkStart w:id="0" w:name="_GoBack"/>
+      <w:bookmarkEnd w:id="0"/>
+      <w:r>
+        <w:rPr>
+          <w:rFonts w:ascii="Times" w:hAnsi="Times" w:cs="Times"/>
+          <w:sz w:val="24"/>
+          <w:szCs w:val="24"/>
+        </w:rPr>
+        <w:t xml:space="preserve"> factors </w:t>
       </w:r>
       <w:r>
         <w:rPr>
@@ -1591,12 +1676,8 @@
       </w:r>
     </w:p>
     <w:sectPr>
-      <w:headerReference w:type="even" r:id="rId7"/>
-      <w:headerReference w:type="default" r:id="rId8"/>
-      <w:footerReference w:type="even" r:id="rId9"/>
-      <w:footerReference w:type="default" r:id="rId10"/>
-      <w:headerReference w:type="first" r:id="rId11"/>
-      <w:footerReference w:type="first" r:id="rId12"/>
+      <w:headerReference w:type="default" r:id="rId7"/>
+      <w:footerReference w:type="default" r:id="rId8"/>
       <w:pgSz w:w="11906" w:h="16838"/>
       <w:pgMar w:top="1701" w:right="1440" w:bottom="1440" w:left="1440" w:header="851" w:footer="992" w:gutter="0"/>
       <w:cols w:space="425"/>
@@ -1635,43 +1716,15 @@
 <w:ftr xmlns:wpc="http://schemas.microsoft.com/office/word/2010/wordprocessingCanvas" xmlns:mc="http://schemas.openxmlformats.org/markup-compatibility/2006" xmlns:o="urn:schemas-microsoft-com:office:office" xmlns:r="http://schemas.openxmlformats.org/officeDocument/2006/relationships" xmlns:m="http://schemas.openxmlformats.org/officeDocument/2006/math" xmlns:v="urn:schemas-microsoft-com:vml" xmlns:wp14="http://schemas.microsoft.com/office/word/2010/wordprocessingDrawing" xmlns:wp="http://schemas.openxmlformats.org/drawingml/2006/wordprocessingDrawing" xmlns:w10="urn:schemas-microsoft-com:office:word" xmlns:w="http://schemas.openxmlformats.org/wordprocessingml/2006/main" xmlns:w14="http://schemas.microsoft.com/office/word/2010/wordml" xmlns:wpg="http://schemas.microsoft.com/office/word/2010/wordprocessingGroup" xmlns:wpi="http://schemas.microsoft.com/office/word/2010/wordprocessingInk" xmlns:wne="http://schemas.microsoft.com/office/word/2006/wordml" xmlns:wps="http://schemas.microsoft.com/office/word/2010/wordprocessingShape" mc:Ignorable="w14 wp14">
   <w:p>
     <w:pPr>
-      <w:pStyle w:val="Footer"/>
-    </w:pPr>
-  </w:p>
-</w:ftr>
-</file>
-
-<file path=word/footer2.xml><?xml version="1.0" encoding="utf-8"?>
-<w:ftr xmlns:wpc="http://schemas.microsoft.com/office/word/2010/wordprocessingCanvas" xmlns:mc="http://schemas.openxmlformats.org/markup-compatibility/2006" xmlns:o="urn:schemas-microsoft-com:office:office" xmlns:r="http://schemas.openxmlformats.org/officeDocument/2006/relationships" xmlns:m="http://schemas.openxmlformats.org/officeDocument/2006/math" xmlns:v="urn:schemas-microsoft-com:vml" xmlns:wp14="http://schemas.microsoft.com/office/word/2010/wordprocessingDrawing" xmlns:wp="http://schemas.openxmlformats.org/drawingml/2006/wordprocessingDrawing" xmlns:w10="urn:schemas-microsoft-com:office:word" xmlns:w="http://schemas.openxmlformats.org/wordprocessingml/2006/main" xmlns:w14="http://schemas.microsoft.com/office/word/2010/wordml" xmlns:wpg="http://schemas.microsoft.com/office/word/2010/wordprocessingGroup" xmlns:wpi="http://schemas.microsoft.com/office/word/2010/wordprocessingInk" xmlns:wne="http://schemas.microsoft.com/office/word/2006/wordml" xmlns:wps="http://schemas.microsoft.com/office/word/2010/wordprocessingShape" mc:Ignorable="w14 wp14">
-  <w:p>
-    <w:pPr>
-      <w:pStyle w:val="Header"/>
+      <w:pStyle w:val="a3"/>
       <w:jc w:val="center"/>
     </w:pPr>
     <w:r>
       <w:rPr>
         <w:rFonts w:hint="eastAsia"/>
       </w:rPr>
-      <w:t xml:space="preserve">Personal History Statement of Zheyu </w:t>
+      <w:t>Personal History Statement of Zheyu Jin</w:t>
     </w:r>
-    <w:r>
-      <w:rPr>
-        <w:rFonts w:hint="eastAsia"/>
-      </w:rPr>
-      <w:t>Jin</w:t>
-    </w:r>
-    <w:bookmarkStart w:id="0" w:name="_GoBack"/>
-    <w:bookmarkEnd w:id="0"/>
-  </w:p>
-</w:ftr>
-</file>
-
-<file path=word/footer3.xml><?xml version="1.0" encoding="utf-8"?>
-<w:ftr xmlns:wpc="http://schemas.microsoft.com/office/word/2010/wordprocessingCanvas" xmlns:mc="http://schemas.openxmlformats.org/markup-compatibility/2006" xmlns:o="urn:schemas-microsoft-com:office:office" xmlns:r="http://schemas.openxmlformats.org/officeDocument/2006/relationships" xmlns:m="http://schemas.openxmlformats.org/officeDocument/2006/math" xmlns:v="urn:schemas-microsoft-com:vml" xmlns:wp14="http://schemas.microsoft.com/office/word/2010/wordprocessingDrawing" xmlns:wp="http://schemas.openxmlformats.org/drawingml/2006/wordprocessingDrawing" xmlns:w10="urn:schemas-microsoft-com:office:word" xmlns:w="http://schemas.openxmlformats.org/wordprocessingml/2006/main" xmlns:w14="http://schemas.microsoft.com/office/word/2010/wordml" xmlns:wpg="http://schemas.microsoft.com/office/word/2010/wordprocessingGroup" xmlns:wpi="http://schemas.microsoft.com/office/word/2010/wordprocessingInk" xmlns:wne="http://schemas.microsoft.com/office/word/2006/wordml" xmlns:wps="http://schemas.microsoft.com/office/word/2010/wordprocessingShape" mc:Ignorable="w14 wp14">
-  <w:p>
-    <w:pPr>
-      <w:pStyle w:val="Footer"/>
-    </w:pPr>
   </w:p>
 </w:ftr>
 </file>
@@ -1705,17 +1758,7 @@
 <w:hdr xmlns:wpc="http://schemas.microsoft.com/office/word/2010/wordprocessingCanvas" xmlns:mc="http://schemas.openxmlformats.org/markup-compatibility/2006" xmlns:o="urn:schemas-microsoft-com:office:office" xmlns:r="http://schemas.openxmlformats.org/officeDocument/2006/relationships" xmlns:m="http://schemas.openxmlformats.org/officeDocument/2006/math" xmlns:v="urn:schemas-microsoft-com:vml" xmlns:wp14="http://schemas.microsoft.com/office/word/2010/wordprocessingDrawing" xmlns:wp="http://schemas.openxmlformats.org/drawingml/2006/wordprocessingDrawing" xmlns:w10="urn:schemas-microsoft-com:office:word" xmlns:w="http://schemas.openxmlformats.org/wordprocessingml/2006/main" xmlns:w14="http://schemas.microsoft.com/office/word/2010/wordml" xmlns:wpg="http://schemas.microsoft.com/office/word/2010/wordprocessingGroup" xmlns:wpi="http://schemas.microsoft.com/office/word/2010/wordprocessingInk" xmlns:wne="http://schemas.microsoft.com/office/word/2006/wordml" xmlns:wps="http://schemas.microsoft.com/office/word/2010/wordprocessingShape" mc:Ignorable="w14 wp14">
   <w:p>
     <w:pPr>
-      <w:pStyle w:val="Header"/>
-    </w:pPr>
-  </w:p>
-</w:hdr>
-</file>
-
-<file path=word/header2.xml><?xml version="1.0" encoding="utf-8"?>
-<w:hdr xmlns:wpc="http://schemas.microsoft.com/office/word/2010/wordprocessingCanvas" xmlns:mc="http://schemas.openxmlformats.org/markup-compatibility/2006" xmlns:o="urn:schemas-microsoft-com:office:office" xmlns:r="http://schemas.openxmlformats.org/officeDocument/2006/relationships" xmlns:m="http://schemas.openxmlformats.org/officeDocument/2006/math" xmlns:v="urn:schemas-microsoft-com:vml" xmlns:wp14="http://schemas.microsoft.com/office/word/2010/wordprocessingDrawing" xmlns:wp="http://schemas.openxmlformats.org/drawingml/2006/wordprocessingDrawing" xmlns:w10="urn:schemas-microsoft-com:office:word" xmlns:w="http://schemas.openxmlformats.org/wordprocessingml/2006/main" xmlns:w14="http://schemas.microsoft.com/office/word/2010/wordml" xmlns:wpg="http://schemas.microsoft.com/office/word/2010/wordprocessingGroup" xmlns:wpi="http://schemas.microsoft.com/office/word/2010/wordprocessingInk" xmlns:wne="http://schemas.microsoft.com/office/word/2006/wordml" xmlns:wps="http://schemas.microsoft.com/office/word/2010/wordprocessingShape" mc:Ignorable="w14 wp14">
-  <w:p>
-    <w:pPr>
-      <w:pStyle w:val="Header"/>
+      <w:pStyle w:val="a3"/>
       <w:jc w:val="center"/>
     </w:pPr>
     <w:r>
@@ -1730,16 +1773,6 @@
       </w:rPr>
       <w:t xml:space="preserve"> of Zheyu Jin</w:t>
     </w:r>
-  </w:p>
-</w:hdr>
-</file>
-
-<file path=word/header3.xml><?xml version="1.0" encoding="utf-8"?>
-<w:hdr xmlns:wpc="http://schemas.microsoft.com/office/word/2010/wordprocessingCanvas" xmlns:mc="http://schemas.openxmlformats.org/markup-compatibility/2006" xmlns:o="urn:schemas-microsoft-com:office:office" xmlns:r="http://schemas.openxmlformats.org/officeDocument/2006/relationships" xmlns:m="http://schemas.openxmlformats.org/officeDocument/2006/math" xmlns:v="urn:schemas-microsoft-com:vml" xmlns:wp14="http://schemas.microsoft.com/office/word/2010/wordprocessingDrawing" xmlns:wp="http://schemas.openxmlformats.org/drawingml/2006/wordprocessingDrawing" xmlns:w10="urn:schemas-microsoft-com:office:word" xmlns:w="http://schemas.openxmlformats.org/wordprocessingml/2006/main" xmlns:w14="http://schemas.microsoft.com/office/word/2010/wordml" xmlns:wpg="http://schemas.microsoft.com/office/word/2010/wordprocessingGroup" xmlns:wpi="http://schemas.microsoft.com/office/word/2010/wordprocessingInk" xmlns:wne="http://schemas.microsoft.com/office/word/2006/wordml" xmlns:wps="http://schemas.microsoft.com/office/word/2010/wordprocessingShape" mc:Ignorable="w14 wp14">
-  <w:p>
-    <w:pPr>
-      <w:pStyle w:val="Header"/>
-    </w:pPr>
   </w:p>
 </w:hdr>
 </file>
@@ -1901,7 +1934,7 @@
     <w:lsdException w:name="Bibliography" w:uiPriority="37"/>
     <w:lsdException w:name="TOC Heading" w:uiPriority="39" w:qFormat="1"/>
   </w:latentStyles>
-  <w:style w:type="paragraph" w:default="1" w:styleId="Normal">
+  <w:style w:type="paragraph" w:default="1" w:styleId="a">
     <w:name w:val="Normal"/>
     <w:qFormat/>
     <w:pPr>
@@ -1911,11 +1944,11 @@
       <w:autoSpaceDN w:val="0"/>
     </w:pPr>
   </w:style>
-  <w:style w:type="paragraph" w:styleId="Heading1">
+  <w:style w:type="paragraph" w:styleId="1">
     <w:name w:val="heading 1"/>
-    <w:basedOn w:val="Normal"/>
-    <w:next w:val="Normal"/>
-    <w:link w:val="Heading1Char"/>
+    <w:basedOn w:val="a"/>
+    <w:next w:val="a"/>
+    <w:link w:val="1Char"/>
     <w:uiPriority w:val="9"/>
     <w:qFormat/>
     <w:rsid w:val="005B56FB"/>
@@ -1929,13 +1962,13 @@
       <w:szCs w:val="28"/>
     </w:rPr>
   </w:style>
-  <w:style w:type="character" w:default="1" w:styleId="DefaultParagraphFont">
+  <w:style w:type="character" w:default="1" w:styleId="a0">
     <w:name w:val="Default Paragraph Font"/>
     <w:uiPriority w:val="1"/>
     <w:semiHidden/>
     <w:unhideWhenUsed/>
   </w:style>
-  <w:style w:type="table" w:default="1" w:styleId="TableNormal">
+  <w:style w:type="table" w:default="1" w:styleId="a1">
     <w:name w:val="Normal Table"/>
     <w:uiPriority w:val="99"/>
     <w:semiHidden/>
@@ -1950,16 +1983,16 @@
       </w:tblCellMar>
     </w:tblPr>
   </w:style>
-  <w:style w:type="numbering" w:default="1" w:styleId="NoList">
+  <w:style w:type="numbering" w:default="1" w:styleId="a2">
     <w:name w:val="No List"/>
     <w:uiPriority w:val="99"/>
     <w:semiHidden/>
     <w:unhideWhenUsed/>
   </w:style>
-  <w:style w:type="paragraph" w:styleId="Header">
+  <w:style w:type="paragraph" w:styleId="a3">
     <w:name w:val="header"/>
-    <w:basedOn w:val="Normal"/>
-    <w:link w:val="HeaderChar"/>
+    <w:basedOn w:val="a"/>
+    <w:link w:val="Char"/>
     <w:uiPriority w:val="99"/>
     <w:unhideWhenUsed/>
     <w:rsid w:val="005B56FB"/>
@@ -1971,17 +2004,17 @@
       <w:snapToGrid w:val="0"/>
     </w:pPr>
   </w:style>
-  <w:style w:type="character" w:customStyle="1" w:styleId="HeaderChar">
-    <w:name w:val="Header Char"/>
-    <w:basedOn w:val="DefaultParagraphFont"/>
-    <w:link w:val="Header"/>
+  <w:style w:type="character" w:customStyle="1" w:styleId="Char">
+    <w:name w:val="머리글 Char"/>
+    <w:basedOn w:val="a0"/>
+    <w:link w:val="a3"/>
     <w:uiPriority w:val="99"/>
     <w:rsid w:val="005B56FB"/>
   </w:style>
-  <w:style w:type="paragraph" w:styleId="Footer">
+  <w:style w:type="paragraph" w:styleId="a4">
     <w:name w:val="footer"/>
-    <w:basedOn w:val="Normal"/>
-    <w:link w:val="FooterChar"/>
+    <w:basedOn w:val="a"/>
+    <w:link w:val="Char0"/>
     <w:uiPriority w:val="99"/>
     <w:unhideWhenUsed/>
     <w:rsid w:val="005B56FB"/>
@@ -1993,17 +2026,17 @@
       <w:snapToGrid w:val="0"/>
     </w:pPr>
   </w:style>
-  <w:style w:type="character" w:customStyle="1" w:styleId="FooterChar">
-    <w:name w:val="Footer Char"/>
-    <w:basedOn w:val="DefaultParagraphFont"/>
-    <w:link w:val="Footer"/>
+  <w:style w:type="character" w:customStyle="1" w:styleId="Char0">
+    <w:name w:val="바닥글 Char"/>
+    <w:basedOn w:val="a0"/>
+    <w:link w:val="a4"/>
     <w:uiPriority w:val="99"/>
     <w:rsid w:val="005B56FB"/>
   </w:style>
-  <w:style w:type="character" w:customStyle="1" w:styleId="Heading1Char">
-    <w:name w:val="Heading 1 Char"/>
-    <w:basedOn w:val="DefaultParagraphFont"/>
-    <w:link w:val="Heading1"/>
+  <w:style w:type="character" w:customStyle="1" w:styleId="1Char">
+    <w:name w:val="제목 1 Char"/>
+    <w:basedOn w:val="a0"/>
+    <w:link w:val="1"/>
     <w:uiPriority w:val="9"/>
     <w:rsid w:val="005B56FB"/>
     <w:rPr>
@@ -2012,7 +2045,7 @@
       <w:szCs w:val="28"/>
     </w:rPr>
   </w:style>
-  <w:style w:type="paragraph" w:styleId="NoSpacing">
+  <w:style w:type="paragraph" w:styleId="a5">
     <w:name w:val="No Spacing"/>
     <w:uiPriority w:val="1"/>
     <w:qFormat/>
@@ -2185,7 +2218,7 @@
     <w:lsdException w:name="Bibliography" w:uiPriority="37"/>
     <w:lsdException w:name="TOC Heading" w:uiPriority="39" w:qFormat="1"/>
   </w:latentStyles>
-  <w:style w:type="paragraph" w:default="1" w:styleId="Normal">
+  <w:style w:type="paragraph" w:default="1" w:styleId="a">
     <w:name w:val="Normal"/>
     <w:qFormat/>
     <w:pPr>
@@ -2195,11 +2228,11 @@
       <w:autoSpaceDN w:val="0"/>
     </w:pPr>
   </w:style>
-  <w:style w:type="paragraph" w:styleId="Heading1">
+  <w:style w:type="paragraph" w:styleId="1">
     <w:name w:val="heading 1"/>
-    <w:basedOn w:val="Normal"/>
-    <w:next w:val="Normal"/>
-    <w:link w:val="Heading1Char"/>
+    <w:basedOn w:val="a"/>
+    <w:next w:val="a"/>
+    <w:link w:val="1Char"/>
     <w:uiPriority w:val="9"/>
     <w:qFormat/>
     <w:rsid w:val="005B56FB"/>
@@ -2213,13 +2246,13 @@
       <w:szCs w:val="28"/>
     </w:rPr>
   </w:style>
-  <w:style w:type="character" w:default="1" w:styleId="DefaultParagraphFont">
+  <w:style w:type="character" w:default="1" w:styleId="a0">
     <w:name w:val="Default Paragraph Font"/>
     <w:uiPriority w:val="1"/>
     <w:semiHidden/>
     <w:unhideWhenUsed/>
   </w:style>
-  <w:style w:type="table" w:default="1" w:styleId="TableNormal">
+  <w:style w:type="table" w:default="1" w:styleId="a1">
     <w:name w:val="Normal Table"/>
     <w:uiPriority w:val="99"/>
     <w:semiHidden/>
@@ -2234,16 +2267,16 @@
       </w:tblCellMar>
     </w:tblPr>
   </w:style>
-  <w:style w:type="numbering" w:default="1" w:styleId="NoList">
+  <w:style w:type="numbering" w:default="1" w:styleId="a2">
     <w:name w:val="No List"/>
     <w:uiPriority w:val="99"/>
     <w:semiHidden/>
     <w:unhideWhenUsed/>
   </w:style>
-  <w:style w:type="paragraph" w:styleId="Header">
+  <w:style w:type="paragraph" w:styleId="a3">
     <w:name w:val="header"/>
-    <w:basedOn w:val="Normal"/>
-    <w:link w:val="HeaderChar"/>
+    <w:basedOn w:val="a"/>
+    <w:link w:val="Char"/>
     <w:uiPriority w:val="99"/>
     <w:unhideWhenUsed/>
     <w:rsid w:val="005B56FB"/>
@@ -2255,17 +2288,17 @@
       <w:snapToGrid w:val="0"/>
     </w:pPr>
   </w:style>
-  <w:style w:type="character" w:customStyle="1" w:styleId="HeaderChar">
-    <w:name w:val="Header Char"/>
-    <w:basedOn w:val="DefaultParagraphFont"/>
-    <w:link w:val="Header"/>
+  <w:style w:type="character" w:customStyle="1" w:styleId="Char">
+    <w:name w:val="머리글 Char"/>
+    <w:basedOn w:val="a0"/>
+    <w:link w:val="a3"/>
     <w:uiPriority w:val="99"/>
     <w:rsid w:val="005B56FB"/>
   </w:style>
-  <w:style w:type="paragraph" w:styleId="Footer">
+  <w:style w:type="paragraph" w:styleId="a4">
     <w:name w:val="footer"/>
-    <w:basedOn w:val="Normal"/>
-    <w:link w:val="FooterChar"/>
+    <w:basedOn w:val="a"/>
+    <w:link w:val="Char0"/>
     <w:uiPriority w:val="99"/>
     <w:unhideWhenUsed/>
     <w:rsid w:val="005B56FB"/>
@@ -2277,17 +2310,17 @@
       <w:snapToGrid w:val="0"/>
     </w:pPr>
   </w:style>
-  <w:style w:type="character" w:customStyle="1" w:styleId="FooterChar">
-    <w:name w:val="Footer Char"/>
-    <w:basedOn w:val="DefaultParagraphFont"/>
-    <w:link w:val="Footer"/>
+  <w:style w:type="character" w:customStyle="1" w:styleId="Char0">
+    <w:name w:val="바닥글 Char"/>
+    <w:basedOn w:val="a0"/>
+    <w:link w:val="a4"/>
     <w:uiPriority w:val="99"/>
     <w:rsid w:val="005B56FB"/>
   </w:style>
-  <w:style w:type="character" w:customStyle="1" w:styleId="Heading1Char">
-    <w:name w:val="Heading 1 Char"/>
-    <w:basedOn w:val="DefaultParagraphFont"/>
-    <w:link w:val="Heading1"/>
+  <w:style w:type="character" w:customStyle="1" w:styleId="1Char">
+    <w:name w:val="제목 1 Char"/>
+    <w:basedOn w:val="a0"/>
+    <w:link w:val="1"/>
     <w:uiPriority w:val="9"/>
     <w:rsid w:val="005B56FB"/>
     <w:rPr>
@@ -2296,7 +2329,7 @@
       <w:szCs w:val="28"/>
     </w:rPr>
   </w:style>
-  <w:style w:type="paragraph" w:styleId="NoSpacing">
+  <w:style w:type="paragraph" w:styleId="a5">
     <w:name w:val="No Spacing"/>
     <w:uiPriority w:val="1"/>
     <w:qFormat/>
@@ -2320,7 +2353,7 @@
         <a:sysClr val="windowText" lastClr="000000"/>
       </a:dk1>
       <a:lt1>
-        <a:sysClr val="window" lastClr="FFFFFF"/>
+        <a:sysClr val="window" lastClr="CCE8CF"/>
       </a:lt1>
       <a:dk2>
         <a:srgbClr val="1F497D"/>

</xml_diff>